<commit_message>
model + drools integration
</commit_message>
<xml_diff>
--- a/Predlog projekta.docx
+++ b/Predlog projekta.docx
@@ -13,9 +13,6 @@
     <w:p>
       <w:pPr>
         <w:pStyle w:val="Title"/>
-        <w:rPr>
-          <w:lang/>
-        </w:rPr>
       </w:pPr>
       <w:r>
         <w:t>Систем за препоруку цвећа</w:t>
@@ -85,19 +82,7 @@
         <w:t xml:space="preserve">цвећа </w:t>
       </w:r>
       <w:r>
-        <w:rPr>
-          <w:lang/>
-        </w:rPr>
-        <w:t>у зависности од намене и</w:t>
-      </w:r>
-      <w:r>
-        <w:t xml:space="preserve"> разлога</w:t>
-      </w:r>
-      <w:r>
-        <w:rPr>
-          <w:lang/>
-        </w:rPr>
-        <w:t xml:space="preserve"> куповине</w:t>
+        <w:t>у зависности од намене и разлога куповине</w:t>
       </w:r>
       <w:r>
         <w:t>.</w:t>
@@ -153,9 +138,6 @@
     <w:p>
       <w:pPr>
         <w:pStyle w:val="Style1"/>
-        <w:rPr>
-          <w:lang/>
-        </w:rPr>
       </w:pPr>
       <w:r>
         <w:t>Очекивани излази</w:t>
@@ -167,104 +149,53 @@
     <w:p>
       <w:pPr>
         <w:pStyle w:val="Style1"/>
-        <w:rPr>
-          <w:lang/>
-        </w:rPr>
-      </w:pPr>
-      <w:r>
-        <w:rPr>
-          <w:lang/>
-        </w:rPr>
+      </w:pPr>
+      <w:r>
         <w:t>Производ садржи:</w:t>
       </w:r>
       <w:r>
-        <w:rPr>
-          <w:lang/>
-        </w:rPr>
         <w:t xml:space="preserve"> н</w:t>
       </w:r>
       <w:r>
-        <w:rPr>
-          <w:lang/>
-        </w:rPr>
         <w:t>азив</w:t>
       </w:r>
       <w:r>
-        <w:rPr>
-          <w:lang/>
-        </w:rPr>
         <w:t>, о</w:t>
       </w:r>
       <w:r>
-        <w:rPr>
-          <w:lang/>
-        </w:rPr>
         <w:t>пис</w:t>
       </w:r>
       <w:r>
-        <w:rPr>
-          <w:lang/>
-        </w:rPr>
         <w:t xml:space="preserve">, </w:t>
       </w:r>
       <w:r>
-        <w:rPr>
-          <w:lang/>
-        </w:rPr>
         <w:t>тип</w:t>
       </w:r>
       <w:r>
-        <w:rPr>
-          <w:lang/>
-        </w:rPr>
         <w:t xml:space="preserve"> производа, к</w:t>
       </w:r>
       <w:r>
-        <w:rPr>
-          <w:lang/>
-        </w:rPr>
         <w:t>олекцију цвећа (врста и број цветова те врсте)</w:t>
       </w:r>
       <w:r>
-        <w:rPr>
-          <w:lang/>
-        </w:rPr>
         <w:t>, у</w:t>
       </w:r>
       <w:r>
-        <w:rPr>
-          <w:lang/>
-        </w:rPr>
         <w:t>купан број цветова</w:t>
       </w:r>
       <w:r>
-        <w:rPr>
-          <w:lang/>
-        </w:rPr>
         <w:t>, ц</w:t>
       </w:r>
       <w:r>
-        <w:rPr>
-          <w:lang/>
-        </w:rPr>
         <w:t>ену</w:t>
       </w:r>
       <w:r>
-        <w:rPr>
-          <w:lang/>
-        </w:rPr>
         <w:t xml:space="preserve"> и п</w:t>
       </w:r>
       <w:r>
-        <w:rPr>
-          <w:lang/>
-        </w:rPr>
         <w:t>опуст</w:t>
       </w:r>
       <w:r>
-        <w:rPr>
-          <w:lang/>
-        </w:rPr>
         <w:t>.</w:t>
       </w:r>
     </w:p>
@@ -561,9 +492,6 @@
         <w:t xml:space="preserve">предлаже производе који се уклапају у изабрану цену и </w:t>
       </w:r>
       <w:r>
-        <w:rPr>
-          <w:lang/>
-        </w:rPr>
         <w:t>тип</w:t>
       </w:r>
       <w:r>
@@ -1996,7 +1924,19 @@
         <w:rPr>
           <w:rFonts w:cs="Times New Roman"/>
         </w:rPr>
-        <w:t xml:space="preserve">5.1 остају само врсте цвећа које је у листи сезона садржи </w:t>
+        <w:t>5.1</w:t>
+      </w:r>
+      <w:r>
+        <w:rPr>
+          <w:rFonts w:cs="Times New Roman"/>
+        </w:rPr>
+        <w:t xml:space="preserve"> остају само врсте цвећа које</w:t>
+      </w:r>
+      <w:r>
+        <w:rPr>
+          <w:rFonts w:cs="Times New Roman"/>
+        </w:rPr>
+        <w:t xml:space="preserve"> у листи сезона садржи </w:t>
       </w:r>
       <w:r>
         <w:rPr>
@@ -2381,9 +2321,6 @@
         </w:numPr>
       </w:pPr>
       <w:r>
-        <w:rPr>
-          <w:lang/>
-        </w:rPr>
         <w:t>Тип</w:t>
       </w:r>
       <w:r>
@@ -4869,7 +4806,7 @@
   <a:extraClrSchemeLst/>
   <a:extLst>
     <a:ext uri="{05A4C25C-085E-4340-85A3-A5531E510DB2}">
-      <thm15:themeFamily xmlns="" xmlns:thm15="http://schemas.microsoft.com/office/thememl/2012/main" name="Office Theme" id="{62F939B6-93AF-4DB8-9C6B-D6C7DFDC589F}" vid="{4A3C46E8-61CC-4603-A589-7422A47A8E4A}"/>
+      <thm15:themeFamily xmlns:thm15="http://schemas.microsoft.com/office/thememl/2012/main" xmlns="" name="Office Theme" id="{62F939B6-93AF-4DB8-9C6B-D6C7DFDC589F}" vid="{4A3C46E8-61CC-4603-A589-7422A47A8E4A}"/>
     </a:ext>
   </a:extLst>
 </a:theme>
@@ -4880,7 +4817,7 @@
 </file>
 
 <file path=customXml/itemProps1.xml><?xml version="1.0" encoding="utf-8"?>
-<ds:datastoreItem xmlns:ds="http://schemas.openxmlformats.org/officeDocument/2006/customXml" ds:itemID="{C9CA9131-B30E-47BE-AABB-598C32747964}">
+<ds:datastoreItem xmlns:ds="http://schemas.openxmlformats.org/officeDocument/2006/customXml" ds:itemID="{7A4CF1D3-BAF7-4890-A92D-53D7F0FFD8ED}">
   <ds:schemaRefs>
     <ds:schemaRef ds:uri="http://schemas.openxmlformats.org/officeDocument/2006/bibliography"/>
   </ds:schemaRefs>

</xml_diff>